<commit_message>
added logos and illustrator file
</commit_message>
<xml_diff>
--- a/YamlTech and AC & AC Contract.docx
+++ b/YamlTech and AC & AC Contract.docx
@@ -34,16 +34,45 @@
         <w:jc w:val="both"/>
       </w:pPr>
       <w:r>
-        <w:t>This service contract (“Agreement”) made this day of 3</w:t>
-      </w:r>
-      <w:r>
-        <w:rPr>
+        <w:t xml:space="preserve">This service contract (“Agreement”) made this day of </w:t>
+      </w:r>
+      <w:r>
+        <w:rPr>
+          <w:rFonts w:hint="default"/>
+          <w:lang w:val="en-US"/>
+        </w:rPr>
+        <w:t>6</w:t>
+      </w:r>
+      <w:r>
+        <w:rPr>
+          <w:rFonts w:hint="default"/>
           <w:vertAlign w:val="superscript"/>
-        </w:rPr>
-        <w:t>rd</w:t>
-      </w:r>
-      <w:r>
-        <w:t xml:space="preserve"> day of October, 2023, is by and between:</w:t>
+          <w:lang w:val="en-US"/>
+        </w:rPr>
+        <w:t>th</w:t>
+      </w:r>
+      <w:r>
+        <w:t xml:space="preserve"> day of </w:t>
+      </w:r>
+      <w:r>
+        <w:rPr>
+          <w:rFonts w:hint="default"/>
+          <w:lang w:val="en-US"/>
+        </w:rPr>
+        <w:t>February</w:t>
+      </w:r>
+      <w:r>
+        <w:t>, 202</w:t>
+      </w:r>
+      <w:r>
+        <w:rPr>
+          <w:rFonts w:hint="default"/>
+          <w:lang w:val="en-US"/>
+        </w:rPr>
+        <w:t>4</w:t>
+      </w:r>
+      <w:r>
+        <w:t>, is by and between:</w:t>
       </w:r>
     </w:p>
     <w:p>
@@ -445,12 +474,7 @@
         <w:jc w:val="both"/>
       </w:pPr>
       <w:r>
-        <w:t>Deploy the product (Gotruhub)</w:t>
-      </w:r>
-      <w:bookmarkStart w:id="0" w:name="_GoBack"/>
-      <w:bookmarkEnd w:id="0"/>
-      <w:r>
-        <w:t>.</w:t>
+        <w:t>Deploy the product (Gotruhub).</w:t>
       </w:r>
     </w:p>
     <w:p>
@@ -469,17 +493,37 @@
         <w:jc w:val="both"/>
       </w:pPr>
       <w:r>
-        <w:t xml:space="preserve">Maintain the product for free in the first </w:t>
+        <w:t xml:space="preserve">Maintain the product for free </w:t>
       </w:r>
       <w:r>
         <w:rPr>
           <w:rFonts w:hint="default"/>
           <w:lang w:val="en-US"/>
         </w:rPr>
+        <w:t>for</w:t>
+      </w:r>
+      <w:r>
+        <w:t xml:space="preserve"> </w:t>
+      </w:r>
+      <w:r>
+        <w:rPr>
+          <w:rFonts w:hint="default"/>
+          <w:lang w:val="en-US"/>
+        </w:rPr>
         <w:t xml:space="preserve">one </w:t>
       </w:r>
       <w:r>
-        <w:t>month after hand over to the client.</w:t>
+        <w:t>month after the client</w:t>
+      </w:r>
+      <w:r>
+        <w:rPr>
+          <w:rFonts w:hint="default"/>
+          <w:lang w:val="en-US"/>
+        </w:rPr>
+        <w:t xml:space="preserve"> would have gotten users after the first one month I.e by April or May as the case may be</w:t>
+      </w:r>
+      <w:r>
+        <w:t>.</w:t>
       </w:r>
     </w:p>
     <w:p>
@@ -780,7 +824,57 @@
         <w:t xml:space="preserve">Duration. </w:t>
       </w:r>
       <w:r>
-        <w:t xml:space="preserve">Service Provider acknowledges that time is of essence as regard the performance of all Services and therefor agrees that this agreement shall be in effect from the day this document signed and ends exactly two months after i.e. from ------ to -----. Provided the client doesn’t introduce any new feature on the course of the project which may attract an extension of time and an  additional cost. </w:t>
+        <w:t xml:space="preserve">Service Provider acknowledges that time is of essence as regard the performance of all Services and therefor agrees that this agreement shall be in effect from the day this document signed and ends exactly two months after i.e. from </w:t>
+      </w:r>
+      <w:r>
+        <w:rPr>
+          <w:rFonts w:hint="default"/>
+          <w:lang w:val="en-US"/>
+        </w:rPr>
+        <w:t>6</w:t>
+      </w:r>
+      <w:r>
+        <w:rPr>
+          <w:rFonts w:hint="default"/>
+          <w:vertAlign w:val="superscript"/>
+          <w:lang w:val="en-US"/>
+        </w:rPr>
+        <w:t>th</w:t>
+      </w:r>
+      <w:r>
+        <w:rPr>
+          <w:rFonts w:hint="default"/>
+          <w:lang w:val="en-US"/>
+        </w:rPr>
+        <w:t xml:space="preserve"> February 2024</w:t>
+      </w:r>
+      <w:r>
+        <w:t xml:space="preserve"> to </w:t>
+      </w:r>
+      <w:r>
+        <w:rPr>
+          <w:rFonts w:hint="default"/>
+          <w:lang w:val="en-US"/>
+        </w:rPr>
+        <w:t>6</w:t>
+      </w:r>
+      <w:r>
+        <w:rPr>
+          <w:rFonts w:hint="default"/>
+          <w:vertAlign w:val="superscript"/>
+          <w:lang w:val="en-US"/>
+        </w:rPr>
+        <w:t>th</w:t>
+      </w:r>
+      <w:r>
+        <w:rPr>
+          <w:rFonts w:hint="default"/>
+          <w:lang w:val="en-US"/>
+        </w:rPr>
+        <w:t xml:space="preserve"> April 2024</w:t>
+      </w:r>
+      <w:r>
+        <w:t xml:space="preserve">. Provided the client doesn’t introduce any new feature on the course of the project which may attract an extension of time and an  additional cost. </w:t>
       </w:r>
     </w:p>
     <w:p>
@@ -1282,56 +1376,6 @@
           <w:b/>
         </w:rPr>
       </w:pPr>
-      <w:r>
-        <w:rPr>
-          <w:b/>
-        </w:rPr>
-        <w:drawing>
-          <wp:anchor distT="0" distB="0" distL="114300" distR="114300" simplePos="0" relativeHeight="251660288" behindDoc="0" locked="0" layoutInCell="1" allowOverlap="1">
-            <wp:simplePos x="0" y="0"/>
-            <wp:positionH relativeFrom="column">
-              <wp:posOffset>2120265</wp:posOffset>
-            </wp:positionH>
-            <wp:positionV relativeFrom="paragraph">
-              <wp:posOffset>181610</wp:posOffset>
-            </wp:positionV>
-            <wp:extent cx="1553210" cy="879475"/>
-            <wp:effectExtent l="0" t="0" r="0" b="0"/>
-            <wp:wrapNone/>
-            <wp:docPr id="2" name="Picture 2" descr="2024-2-5_7-34-55"/>
-            <wp:cNvGraphicFramePr>
-              <a:graphicFrameLocks xmlns:a="http://schemas.openxmlformats.org/drawingml/2006/main" noChangeAspect="1"/>
-            </wp:cNvGraphicFramePr>
-            <a:graphic xmlns:a="http://schemas.openxmlformats.org/drawingml/2006/main">
-              <a:graphicData uri="http://schemas.openxmlformats.org/drawingml/2006/picture">
-                <pic:pic xmlns:pic="http://schemas.openxmlformats.org/drawingml/2006/picture">
-                  <pic:nvPicPr>
-                    <pic:cNvPr id="2" name="Picture 2" descr="2024-2-5_7-34-55"/>
-                    <pic:cNvPicPr>
-                      <a:picLocks noChangeAspect="1"/>
-                    </pic:cNvPicPr>
-                  </pic:nvPicPr>
-                  <pic:blipFill>
-                    <a:blip r:embed="rId6"/>
-                    <a:stretch>
-                      <a:fillRect/>
-                    </a:stretch>
-                  </pic:blipFill>
-                  <pic:spPr>
-                    <a:xfrm>
-                      <a:off x="0" y="0"/>
-                      <a:ext cx="1553210" cy="879475"/>
-                    </a:xfrm>
-                    <a:prstGeom prst="rect">
-                      <a:avLst/>
-                    </a:prstGeom>
-                  </pic:spPr>
-                </pic:pic>
-              </a:graphicData>
-            </a:graphic>
-          </wp:anchor>
-        </w:drawing>
-      </w:r>
     </w:p>
     <w:p>
       <w:pPr>
@@ -1388,7 +1432,7 @@
           <w:b/>
           <w:lang w:val="en-US"/>
         </w:rPr>
-        <w:t>: 04 - 02 - 2024</w:t>
+        <w:t>: 06 - 02 - 2024</w:t>
       </w:r>
     </w:p>
     <w:p>
@@ -1466,6 +1510,8 @@
         </w:rPr>
         <w:t>And</w:t>
       </w:r>
+      <w:bookmarkStart w:id="0" w:name="_GoBack"/>
+      <w:bookmarkEnd w:id="0"/>
     </w:p>
     <w:p>
       <w:pPr>
@@ -1473,75 +1519,37 @@
         <w:jc w:val="both"/>
       </w:pPr>
       <w:r>
+        <w:t xml:space="preserve">     </w:t>
+      </w:r>
+    </w:p>
+    <w:p>
+      <w:pPr>
+        <w:pStyle w:val="6"/>
+        <w:ind w:left="1080"/>
+        <w:jc w:val="both"/>
+        <w:rPr>
+          <w:b/>
+        </w:rPr>
+      </w:pPr>
+      <w:r>
+        <w:rPr>
+          <w:b/>
+        </w:rPr>
+        <w:t xml:space="preserve">Service Provider’s Signature ____________________ </w:t>
+      </w:r>
+      <w:r>
         <w:rPr>
           <w:rFonts w:hint="default"/>
           <w:b/>
           <w:lang w:val="en-US"/>
         </w:rPr>
-        <w:drawing>
-          <wp:anchor distT="0" distB="0" distL="114300" distR="114300" simplePos="0" relativeHeight="251659264" behindDoc="0" locked="0" layoutInCell="1" allowOverlap="1">
-            <wp:simplePos x="0" y="0"/>
-            <wp:positionH relativeFrom="column">
-              <wp:posOffset>2276475</wp:posOffset>
-            </wp:positionH>
-            <wp:positionV relativeFrom="paragraph">
-              <wp:posOffset>51435</wp:posOffset>
-            </wp:positionV>
-            <wp:extent cx="1247775" cy="441960"/>
-            <wp:effectExtent l="0" t="0" r="0" b="15875"/>
-            <wp:wrapNone/>
-            <wp:docPr id="1" name="Picture 1" descr="2024-2-4_20-16-46"/>
-            <wp:cNvGraphicFramePr>
-              <a:graphicFrameLocks xmlns:a="http://schemas.openxmlformats.org/drawingml/2006/main" noChangeAspect="1"/>
-            </wp:cNvGraphicFramePr>
-            <a:graphic xmlns:a="http://schemas.openxmlformats.org/drawingml/2006/main">
-              <a:graphicData uri="http://schemas.openxmlformats.org/drawingml/2006/picture">
-                <pic:pic xmlns:pic="http://schemas.openxmlformats.org/drawingml/2006/picture">
-                  <pic:nvPicPr>
-                    <pic:cNvPr id="1" name="Picture 1" descr="2024-2-4_20-16-46"/>
-                    <pic:cNvPicPr>
-                      <a:picLocks noChangeAspect="1"/>
-                    </pic:cNvPicPr>
-                  </pic:nvPicPr>
-                  <pic:blipFill>
-                    <a:blip r:embed="rId7"/>
-                    <a:stretch>
-                      <a:fillRect/>
-                    </a:stretch>
-                  </pic:blipFill>
-                  <pic:spPr>
-                    <a:xfrm>
-                      <a:off x="0" y="0"/>
-                      <a:ext cx="1247775" cy="441960"/>
-                    </a:xfrm>
-                    <a:prstGeom prst="rect">
-                      <a:avLst/>
-                    </a:prstGeom>
-                  </pic:spPr>
-                </pic:pic>
-              </a:graphicData>
-            </a:graphic>
-          </wp:anchor>
-        </w:drawing>
-      </w:r>
-      <w:r>
-        <w:t xml:space="preserve">     </w:t>
-      </w:r>
-    </w:p>
-    <w:p>
-      <w:pPr>
-        <w:pStyle w:val="6"/>
-        <w:ind w:left="1080"/>
-        <w:jc w:val="both"/>
-        <w:rPr>
-          <w:b/>
-        </w:rPr>
-      </w:pPr>
-      <w:r>
-        <w:rPr>
-          <w:b/>
-        </w:rPr>
-        <w:t xml:space="preserve">Service Provider’s Signature ____________________ </w:t>
+        <w:tab/>
+      </w:r>
+      <w:r>
+        <w:rPr>
+          <w:b/>
+        </w:rPr>
+        <w:t xml:space="preserve">Date </w:t>
       </w:r>
       <w:r>
         <w:rPr>
@@ -1549,21 +1557,7 @@
           <w:b/>
           <w:lang w:val="en-US"/>
         </w:rPr>
-        <w:tab/>
-      </w:r>
-      <w:r>
-        <w:rPr>
-          <w:b/>
-        </w:rPr>
-        <w:t xml:space="preserve">Date </w:t>
-      </w:r>
-      <w:r>
-        <w:rPr>
-          <w:rFonts w:hint="default"/>
-          <w:b/>
-          <w:lang w:val="en-US"/>
-        </w:rPr>
-        <w:t>: 04 - 02 - 2024</w:t>
+        <w:t>: 06 - 02 - 2024</w:t>
       </w:r>
     </w:p>
     <w:p>
@@ -2361,7 +2355,7 @@
     <w:lsdException w:qFormat="1" w:unhideWhenUsed="0" w:uiPriority="10" w:semiHidden="0" w:name="Title"/>
     <w:lsdException w:uiPriority="99" w:name="Closing"/>
     <w:lsdException w:uiPriority="99" w:name="Signature"/>
-    <w:lsdException w:uiPriority="1" w:name="Default Paragraph Font"/>
+    <w:lsdException w:qFormat="1" w:uiPriority="1" w:name="Default Paragraph Font"/>
     <w:lsdException w:uiPriority="99" w:name="Body Text"/>
     <w:lsdException w:uiPriority="99" w:name="Body Text Indent"/>
     <w:lsdException w:uiPriority="99" w:name="List Continue"/>
@@ -2399,7 +2393,7 @@
     <w:lsdException w:uiPriority="99" w:name="HTML Sample"/>
     <w:lsdException w:uiPriority="99" w:name="HTML Typewriter"/>
     <w:lsdException w:uiPriority="99" w:name="HTML Variable"/>
-    <w:lsdException w:uiPriority="99" w:name="Normal Table"/>
+    <w:lsdException w:qFormat="1" w:uiPriority="99" w:name="Normal Table"/>
     <w:lsdException w:uiPriority="99" w:name="annotation subject"/>
     <w:lsdException w:uiPriority="99" w:name="Table Simple 1"/>
     <w:lsdException w:uiPriority="99" w:name="Table Simple 2"/>
@@ -2564,12 +2558,14 @@
     <w:name w:val="Default Paragraph Font"/>
     <w:semiHidden/>
     <w:unhideWhenUsed/>
+    <w:qFormat/>
     <w:uiPriority w:val="1"/>
   </w:style>
   <w:style w:type="table" w:default="1" w:styleId="3">
     <w:name w:val="Normal Table"/>
     <w:semiHidden/>
     <w:unhideWhenUsed/>
+    <w:qFormat/>
     <w:uiPriority w:val="99"/>
     <w:tblPr>
       <w:tblCellMar>

</xml_diff>